<commit_message>
con ruta de gitHub
</commit_message>
<xml_diff>
--- a/enunciados.docx
+++ b/enunciados.docx
@@ -19,15 +19,7 @@
     </w:p>
     <w:p>
       <w:r>
-        <w:t>Crear una variable con el nombre ‘</w:t>
-      </w:r>
-      <w:proofErr w:type="spellStart"/>
-      <w:r>
-        <w:t>miVariable</w:t>
-      </w:r>
-      <w:proofErr w:type="spellEnd"/>
-      <w:r>
-        <w:t>’, cargar el valor “Hola” y mostrarlo por pantalla.</w:t>
+        <w:t>Crear una variable con el nombre ‘miVariable’, cargar el valor “Hola” y mostrarlo por pantalla.</w:t>
       </w:r>
     </w:p>
     <w:p/>
@@ -188,50 +180,35 @@
     </w:p>
     <w:p>
       <w:r>
-        <w:t xml:space="preserve">Pide primero un número por pantalla, a continuación, pide otro número y muestra la suma de ambos. Pista: tendrás que utilizar un operador </w:t>
-      </w:r>
-      <w:proofErr w:type="spellStart"/>
-      <w:r>
-        <w:t>cast</w:t>
-      </w:r>
-      <w:proofErr w:type="spellEnd"/>
-    </w:p>
-    <w:p>
-      <w:pPr>
-        <w:rPr>
-          <w:b/>
-          <w:bCs/>
-        </w:rPr>
-      </w:pPr>
-    </w:p>
-    <w:p>
-      <w:pPr>
-        <w:rPr>
-          <w:b/>
-          <w:bCs/>
-        </w:rPr>
-      </w:pPr>
-      <w:r>
-        <w:rPr>
-          <w:b/>
-          <w:bCs/>
-        </w:rPr>
-        <w:t>E00</w:t>
-      </w:r>
-      <w:r>
-        <w:rPr>
-          <w:b/>
-          <w:bCs/>
-        </w:rPr>
-        <w:t>8</w:t>
-      </w:r>
-    </w:p>
-    <w:p>
-      <w:r>
-        <w:t xml:space="preserve">Pide primero un número por pantalla, a continuación, pide otro número y muestra </w:t>
-      </w:r>
-      <w:r>
-        <w:t>los siguientes resultados utilizado estos datos: la suma, la resta, la multiplicación, la división, la división entera, el resto de la división (el módulo), y el exponente</w:t>
+        <w:t>Pide primero un número por pantalla, a continuación, pide otro número y muestra la suma de ambos. Pista: tendrás que utilizar un operador cast</w:t>
+      </w:r>
+    </w:p>
+    <w:p>
+      <w:pPr>
+        <w:rPr>
+          <w:b/>
+          <w:bCs/>
+        </w:rPr>
+      </w:pPr>
+    </w:p>
+    <w:p>
+      <w:pPr>
+        <w:rPr>
+          <w:b/>
+          <w:bCs/>
+        </w:rPr>
+      </w:pPr>
+      <w:r>
+        <w:rPr>
+          <w:b/>
+          <w:bCs/>
+        </w:rPr>
+        <w:t>E008</w:t>
+      </w:r>
+    </w:p>
+    <w:p>
+      <w:r>
+        <w:t>Pide primero un número por pantalla, a continuación, pide otro número y muestra los siguientes resultados utilizado estos datos: la suma, la resta, la multiplicación, la división, la división entera, el resto de la división (el módulo), y el exponente</w:t>
       </w:r>
     </w:p>
     <w:p>
@@ -275,15 +252,7 @@
     </w:p>
     <w:p>
       <w:r>
-        <w:t xml:space="preserve">Pedir por pantalla el alto y el ancho de un rectángulo. Mostrar el área y el perímetro </w:t>
-      </w:r>
-      <w:proofErr w:type="gramStart"/>
-      <w:r>
-        <w:t>del mismo</w:t>
-      </w:r>
-      <w:proofErr w:type="gramEnd"/>
-      <w:r>
-        <w:t>.</w:t>
+        <w:t>Pedir por pantalla el alto y el ancho de un rectángulo. Mostrar el área y el perímetro del mismo.</w:t>
       </w:r>
     </w:p>
     <w:p>
@@ -390,25 +359,12 @@
           <w:b/>
           <w:bCs/>
         </w:rPr>
-        <w:t>E01</w:t>
-      </w:r>
-      <w:r>
-        <w:rPr>
-          <w:b/>
-          <w:bCs/>
-        </w:rPr>
-        <w:t>3</w:t>
-      </w:r>
-    </w:p>
-    <w:p>
-      <w:r>
-        <w:t xml:space="preserve">Pedir un número por pantalla y decir si está entre el 5 y el 10 (ambos inclusive). </w:t>
-      </w:r>
-      <w:r>
-        <w:t>NO u</w:t>
-      </w:r>
-      <w:r>
-        <w:t>tilizar el operador ‘and’</w:t>
+        <w:t>E013</w:t>
+      </w:r>
+    </w:p>
+    <w:p>
+      <w:r>
+        <w:t>Pedir un número por pantalla y decir si está entre el 5 y el 10 (ambos inclusive). NO utilizar el operador ‘and’</w:t>
       </w:r>
     </w:p>
     <w:p>
@@ -517,23 +473,29 @@
     </w:p>
     <w:p>
       <w:r>
-        <w:t xml:space="preserve">Mostrar la información utilizando tres </w:t>
-      </w:r>
-      <w:proofErr w:type="gramStart"/>
-      <w:r>
-        <w:t xml:space="preserve">comillas,  </w:t>
-      </w:r>
-      <w:proofErr w:type="spellStart"/>
-      <w:r>
-        <w:t>print</w:t>
-      </w:r>
-      <w:proofErr w:type="spellEnd"/>
-      <w:proofErr w:type="gramEnd"/>
-      <w:r>
-        <w:t>(f’’’………..’’’)</w:t>
+        <w:t>Mostrar la información utilizando tres comillas,  print(f’’’………..’’’)</w:t>
       </w:r>
     </w:p>
     <w:p/>
+    <w:p/>
+    <w:p/>
+    <w:p/>
+    <w:p>
+      <w:pPr>
+        <w:pStyle w:val="Piedepgina"/>
+        <w:rPr>
+          <w:sz w:val="16"/>
+          <w:szCs w:val="16"/>
+        </w:rPr>
+      </w:pPr>
+      <w:r>
+        <w:rPr>
+          <w:sz w:val="16"/>
+          <w:szCs w:val="16"/>
+        </w:rPr>
+        <w:t>https://github.com/jagode67/Ejercicios-Python</w:t>
+      </w:r>
+    </w:p>
     <w:p/>
     <w:sectPr>
       <w:footerReference w:type="default" r:id="rId7"/>
@@ -621,7 +583,18 @@
   <w:p>
     <w:pPr>
       <w:pStyle w:val="Piedepgina"/>
+      <w:rPr>
+        <w:sz w:val="16"/>
+        <w:szCs w:val="16"/>
+      </w:rPr>
     </w:pPr>
+    <w:r>
+      <w:rPr>
+        <w:sz w:val="16"/>
+        <w:szCs w:val="16"/>
+      </w:rPr>
+      <w:t>https://github.com/jagode67/Ejercicios-Python</w:t>
+    </w:r>
   </w:p>
 </w:ftr>
 </file>

</xml_diff>

<commit_message>
Poner enunciado y nuevos  ejercicios Python
</commit_message>
<xml_diff>
--- a/enunciados.docx
+++ b/enunciados.docx
@@ -19,7 +19,15 @@
     </w:p>
     <w:p>
       <w:r>
-        <w:t>Crear una variable con el nombre ‘miVariable’, cargar el valor “Hola” y mostrarlo por pantalla.</w:t>
+        <w:t>Crear una variable con el nombre ‘</w:t>
+      </w:r>
+      <w:proofErr w:type="spellStart"/>
+      <w:r>
+        <w:t>miVariable</w:t>
+      </w:r>
+      <w:proofErr w:type="spellEnd"/>
+      <w:r>
+        <w:t>’, cargar el valor “Hola” y mostrarlo por pantalla.</w:t>
       </w:r>
     </w:p>
     <w:p/>
@@ -180,8 +188,13 @@
     </w:p>
     <w:p>
       <w:r>
-        <w:t>Pide primero un número por pantalla, a continuación, pide otro número y muestra la suma de ambos. Pista: tendrás que utilizar un operador cast</w:t>
-      </w:r>
+        <w:t xml:space="preserve">Pide primero un número por pantalla, a continuación, pide otro número y muestra la suma de ambos. Pista: tendrás que utilizar un operador </w:t>
+      </w:r>
+      <w:proofErr w:type="spellStart"/>
+      <w:r>
+        <w:t>cast</w:t>
+      </w:r>
+      <w:proofErr w:type="spellEnd"/>
     </w:p>
     <w:p>
       <w:pPr>
@@ -252,7 +265,15 @@
     </w:p>
     <w:p>
       <w:r>
-        <w:t>Pedir por pantalla el alto y el ancho de un rectángulo. Mostrar el área y el perímetro del mismo.</w:t>
+        <w:t xml:space="preserve">Pedir por pantalla el alto y el ancho de un rectángulo. Mostrar el área y el perímetro </w:t>
+      </w:r>
+      <w:proofErr w:type="gramStart"/>
+      <w:r>
+        <w:t>del mismo</w:t>
+      </w:r>
+      <w:proofErr w:type="gramEnd"/>
+      <w:r>
+        <w:t>.</w:t>
       </w:r>
     </w:p>
     <w:p>
@@ -473,11 +494,1450 @@
     </w:p>
     <w:p>
       <w:r>
-        <w:t>Mostrar la información utilizando tres comillas,  print(f’’’………..’’’)</w:t>
+        <w:t xml:space="preserve">Mostrar la información utilizando tres </w:t>
+      </w:r>
+      <w:proofErr w:type="gramStart"/>
+      <w:r>
+        <w:t xml:space="preserve">comillas,  </w:t>
+      </w:r>
+      <w:proofErr w:type="spellStart"/>
+      <w:r>
+        <w:t>print</w:t>
+      </w:r>
+      <w:proofErr w:type="spellEnd"/>
+      <w:proofErr w:type="gramEnd"/>
+      <w:r>
+        <w:t>(f’’’………..’’’)</w:t>
+      </w:r>
+    </w:p>
+    <w:p/>
+    <w:p>
+      <w:pPr>
+        <w:rPr>
+          <w:b/>
+          <w:bCs/>
+        </w:rPr>
+      </w:pPr>
+      <w:r>
+        <w:rPr>
+          <w:b/>
+          <w:bCs/>
+        </w:rPr>
+        <w:t>E01</w:t>
+      </w:r>
+      <w:r>
+        <w:rPr>
+          <w:b/>
+          <w:bCs/>
+        </w:rPr>
+        <w:t>6</w:t>
+      </w:r>
+    </w:p>
+    <w:p>
+      <w:r>
+        <w:t xml:space="preserve">Cambiar el separador del comando </w:t>
+      </w:r>
+      <w:proofErr w:type="spellStart"/>
+      <w:r>
+        <w:t>print</w:t>
+      </w:r>
+      <w:proofErr w:type="spellEnd"/>
+      <w:r>
+        <w:t xml:space="preserve"> para escribir en la consola “</w:t>
+      </w:r>
+      <w:r>
+        <w:t>palabras-separadas-por-guiones</w:t>
+      </w:r>
+      <w:r>
+        <w:t>”</w:t>
+      </w:r>
+    </w:p>
+    <w:p>
+      <w:pPr>
+        <w:rPr>
+          <w:b/>
+          <w:bCs/>
+        </w:rPr>
+      </w:pPr>
+    </w:p>
+    <w:p>
+      <w:pPr>
+        <w:rPr>
+          <w:b/>
+          <w:bCs/>
+        </w:rPr>
+      </w:pPr>
+    </w:p>
+    <w:p>
+      <w:pPr>
+        <w:rPr>
+          <w:b/>
+          <w:bCs/>
+        </w:rPr>
+      </w:pPr>
+      <w:r>
+        <w:rPr>
+          <w:b/>
+          <w:bCs/>
+        </w:rPr>
+        <w:t>E01</w:t>
+      </w:r>
+      <w:r>
+        <w:rPr>
+          <w:b/>
+          <w:bCs/>
+        </w:rPr>
+        <w:t>7</w:t>
+      </w:r>
+    </w:p>
+    <w:p>
+      <w:r>
+        <w:t xml:space="preserve">Solicitar un nombre por pantalla y cargarlo en una variable. Mostrar el texto “Nombre: XXXX”, utilizando el comando </w:t>
+      </w:r>
+      <w:proofErr w:type="spellStart"/>
+      <w:r>
+        <w:t>print</w:t>
+      </w:r>
+      <w:proofErr w:type="spellEnd"/>
+      <w:r>
+        <w:t xml:space="preserve"> junto con f y la variable con {}</w:t>
+      </w:r>
+    </w:p>
+    <w:p/>
+    <w:p>
+      <w:pPr>
+        <w:rPr>
+          <w:b/>
+          <w:bCs/>
+        </w:rPr>
+      </w:pPr>
+      <w:r>
+        <w:rPr>
+          <w:b/>
+          <w:bCs/>
+        </w:rPr>
+        <w:t>E01</w:t>
+      </w:r>
+      <w:r>
+        <w:rPr>
+          <w:b/>
+          <w:bCs/>
+        </w:rPr>
+        <w:t>8</w:t>
+      </w:r>
+    </w:p>
+    <w:p>
+      <w:r>
+        <w:t xml:space="preserve">Imprimir 25 asteriscos con la sentencia </w:t>
+      </w:r>
+      <w:proofErr w:type="spellStart"/>
+      <w:r>
+        <w:t>print</w:t>
+      </w:r>
+      <w:proofErr w:type="spellEnd"/>
+      <w:r>
+        <w:t xml:space="preserve"> (no escribir los 25 asteriscos dentro del comando)</w:t>
+      </w:r>
+    </w:p>
+    <w:p/>
+    <w:p>
+      <w:pPr>
+        <w:rPr>
+          <w:b/>
+          <w:bCs/>
+        </w:rPr>
+      </w:pPr>
+      <w:r>
+        <w:rPr>
+          <w:b/>
+          <w:bCs/>
+        </w:rPr>
+        <w:t>E01</w:t>
+      </w:r>
+      <w:r>
+        <w:rPr>
+          <w:b/>
+          <w:bCs/>
+        </w:rPr>
+        <w:t>9</w:t>
+      </w:r>
+    </w:p>
+    <w:p>
+      <w:r>
+        <w:t>Pedir por pantalla una edad, y decir si es mayor de edad o menor de edad.</w:t>
+      </w:r>
+    </w:p>
+    <w:p/>
+    <w:p>
+      <w:pPr>
+        <w:rPr>
+          <w:b/>
+          <w:bCs/>
+        </w:rPr>
+      </w:pPr>
+      <w:r>
+        <w:rPr>
+          <w:b/>
+          <w:bCs/>
+        </w:rPr>
+        <w:t>E0</w:t>
+      </w:r>
+      <w:r>
+        <w:rPr>
+          <w:b/>
+          <w:bCs/>
+        </w:rPr>
+        <w:t>20</w:t>
+      </w:r>
+    </w:p>
+    <w:p>
+      <w:r>
+        <w:t>Pedir un número por pantalla y decir si es par o impar</w:t>
+      </w:r>
+      <w:r>
+        <w:t>.</w:t>
+      </w:r>
+    </w:p>
+    <w:p>
+      <w:pPr>
+        <w:rPr>
+          <w:b/>
+          <w:bCs/>
+        </w:rPr>
+      </w:pPr>
+    </w:p>
+    <w:p>
+      <w:pPr>
+        <w:rPr>
+          <w:b/>
+          <w:bCs/>
+        </w:rPr>
+      </w:pPr>
+      <w:r>
+        <w:rPr>
+          <w:b/>
+          <w:bCs/>
+        </w:rPr>
+        <w:t>E0</w:t>
+      </w:r>
+      <w:r>
+        <w:rPr>
+          <w:b/>
+          <w:bCs/>
+        </w:rPr>
+        <w:t>2</w:t>
+      </w:r>
+      <w:r>
+        <w:rPr>
+          <w:b/>
+          <w:bCs/>
+        </w:rPr>
+        <w:t>1</w:t>
+      </w:r>
+    </w:p>
+    <w:p>
+      <w:r>
+        <w:t xml:space="preserve">Pedir un número por pantalla y decir si es </w:t>
+      </w:r>
+      <w:r>
+        <w:t xml:space="preserve">positivo, igual a 0 o negativo. Utilizar </w:t>
+      </w:r>
+      <w:proofErr w:type="spellStart"/>
+      <w:r>
+        <w:rPr>
+          <w:b/>
+          <w:bCs/>
+        </w:rPr>
+        <w:t>if</w:t>
+      </w:r>
+      <w:proofErr w:type="spellEnd"/>
+      <w:r>
+        <w:rPr>
+          <w:b/>
+          <w:bCs/>
+        </w:rPr>
+        <w:t xml:space="preserve"> </w:t>
+      </w:r>
+      <w:proofErr w:type="spellStart"/>
+      <w:r>
+        <w:rPr>
+          <w:b/>
+          <w:bCs/>
+        </w:rPr>
+        <w:t>elif</w:t>
+      </w:r>
+      <w:proofErr w:type="spellEnd"/>
+      <w:r>
+        <w:rPr>
+          <w:b/>
+          <w:bCs/>
+        </w:rPr>
+        <w:t xml:space="preserve"> y </w:t>
+      </w:r>
+      <w:proofErr w:type="spellStart"/>
+      <w:r>
+        <w:rPr>
+          <w:b/>
+          <w:bCs/>
+        </w:rPr>
+        <w:t>else</w:t>
+      </w:r>
+      <w:proofErr w:type="spellEnd"/>
+      <w:r>
+        <w:t>.</w:t>
+      </w:r>
+    </w:p>
+    <w:p/>
+    <w:p>
+      <w:pPr>
+        <w:rPr>
+          <w:b/>
+          <w:bCs/>
+        </w:rPr>
+      </w:pPr>
+      <w:r>
+        <w:rPr>
+          <w:b/>
+          <w:bCs/>
+        </w:rPr>
+        <w:t>E0</w:t>
+      </w:r>
+      <w:r>
+        <w:rPr>
+          <w:b/>
+          <w:bCs/>
+        </w:rPr>
+        <w:t>2</w:t>
+      </w:r>
+      <w:r>
+        <w:rPr>
+          <w:b/>
+          <w:bCs/>
+        </w:rPr>
+        <w:t>2</w:t>
+      </w:r>
+    </w:p>
+    <w:p>
+      <w:r>
+        <w:t xml:space="preserve">Pedir un número por pantalla y decir si es </w:t>
+      </w:r>
+      <w:r>
+        <w:t>par</w:t>
+      </w:r>
+      <w:r>
+        <w:t xml:space="preserve">, igual a 0 o </w:t>
+      </w:r>
+      <w:r>
+        <w:t>impar</w:t>
+      </w:r>
+      <w:r>
+        <w:t xml:space="preserve">. Utilizar </w:t>
+      </w:r>
+      <w:proofErr w:type="spellStart"/>
+      <w:r>
+        <w:rPr>
+          <w:b/>
+          <w:bCs/>
+        </w:rPr>
+        <w:t>if</w:t>
+      </w:r>
+      <w:proofErr w:type="spellEnd"/>
+      <w:r>
+        <w:rPr>
+          <w:b/>
+          <w:bCs/>
+        </w:rPr>
+        <w:t xml:space="preserve"> </w:t>
+      </w:r>
+      <w:proofErr w:type="spellStart"/>
+      <w:r>
+        <w:rPr>
+          <w:b/>
+          <w:bCs/>
+        </w:rPr>
+        <w:t>elif</w:t>
+      </w:r>
+      <w:proofErr w:type="spellEnd"/>
+      <w:r>
+        <w:rPr>
+          <w:b/>
+          <w:bCs/>
+        </w:rPr>
+        <w:t xml:space="preserve"> y </w:t>
+      </w:r>
+      <w:proofErr w:type="spellStart"/>
+      <w:r>
+        <w:rPr>
+          <w:b/>
+          <w:bCs/>
+        </w:rPr>
+        <w:t>else</w:t>
+      </w:r>
+      <w:proofErr w:type="spellEnd"/>
+      <w:r>
+        <w:rPr>
+          <w:b/>
+          <w:bCs/>
+        </w:rPr>
+        <w:t>.</w:t>
+      </w:r>
+    </w:p>
+    <w:p/>
+    <w:p>
+      <w:pPr>
+        <w:rPr>
+          <w:b/>
+          <w:bCs/>
+        </w:rPr>
+      </w:pPr>
+      <w:r>
+        <w:rPr>
+          <w:b/>
+          <w:bCs/>
+        </w:rPr>
+        <w:t>E0</w:t>
+      </w:r>
+      <w:r>
+        <w:rPr>
+          <w:b/>
+          <w:bCs/>
+        </w:rPr>
+        <w:t>2</w:t>
+      </w:r>
+      <w:r>
+        <w:rPr>
+          <w:b/>
+          <w:bCs/>
+        </w:rPr>
+        <w:t>3</w:t>
+      </w:r>
+    </w:p>
+    <w:p>
+      <w:r>
+        <w:t xml:space="preserve">Pedir un número por pantalla y decir </w:t>
+      </w:r>
+      <w:r>
+        <w:t>por pantalla “uno” si es 1, “dos” si es 2, “tres” si es 3, o “fuera de rango” si es cualquier otro valor</w:t>
+      </w:r>
+      <w:r>
+        <w:t xml:space="preserve">. Utilizar </w:t>
+      </w:r>
+      <w:proofErr w:type="spellStart"/>
+      <w:r>
+        <w:rPr>
+          <w:b/>
+          <w:bCs/>
+        </w:rPr>
+        <w:t>if</w:t>
+      </w:r>
+      <w:proofErr w:type="spellEnd"/>
+      <w:r>
+        <w:rPr>
+          <w:b/>
+          <w:bCs/>
+        </w:rPr>
+        <w:t xml:space="preserve"> </w:t>
+      </w:r>
+      <w:proofErr w:type="spellStart"/>
+      <w:r>
+        <w:rPr>
+          <w:b/>
+          <w:bCs/>
+        </w:rPr>
+        <w:t>elif</w:t>
+      </w:r>
+      <w:proofErr w:type="spellEnd"/>
+      <w:r>
+        <w:rPr>
+          <w:b/>
+          <w:bCs/>
+        </w:rPr>
+        <w:t xml:space="preserve"> y </w:t>
+      </w:r>
+      <w:proofErr w:type="spellStart"/>
+      <w:r>
+        <w:rPr>
+          <w:b/>
+          <w:bCs/>
+        </w:rPr>
+        <w:t>else</w:t>
+      </w:r>
+      <w:proofErr w:type="spellEnd"/>
+      <w:r>
+        <w:t>.</w:t>
+      </w:r>
+    </w:p>
+    <w:p/>
+    <w:p>
+      <w:pPr>
+        <w:rPr>
+          <w:b/>
+          <w:bCs/>
+        </w:rPr>
+      </w:pPr>
+      <w:r>
+        <w:rPr>
+          <w:b/>
+          <w:bCs/>
+        </w:rPr>
+        <w:t>E024</w:t>
+      </w:r>
+    </w:p>
+    <w:p>
+      <w:r>
+        <w:t xml:space="preserve">Solicitar una edad y decir si es mayor de edad o menor. Utilizar un </w:t>
+      </w:r>
+      <w:r>
+        <w:rPr>
+          <w:b/>
+          <w:bCs/>
+        </w:rPr>
+        <w:t>operador ternario</w:t>
+      </w:r>
+    </w:p>
+    <w:p>
+      <w:pPr>
+        <w:rPr>
+          <w:b/>
+          <w:bCs/>
+        </w:rPr>
+      </w:pPr>
+    </w:p>
+    <w:p>
+      <w:pPr>
+        <w:rPr>
+          <w:b/>
+          <w:bCs/>
+        </w:rPr>
+      </w:pPr>
+      <w:r>
+        <w:rPr>
+          <w:b/>
+          <w:bCs/>
+        </w:rPr>
+        <w:t>E02</w:t>
+      </w:r>
+      <w:r>
+        <w:rPr>
+          <w:b/>
+          <w:bCs/>
+        </w:rPr>
+        <w:t>5</w:t>
+      </w:r>
+    </w:p>
+    <w:p>
+      <w:r>
+        <w:t>Solicitar un</w:t>
+      </w:r>
+      <w:r>
+        <w:t xml:space="preserve"> número y decir si es par o impar. Utilizar</w:t>
+      </w:r>
+      <w:r>
+        <w:t xml:space="preserve"> un </w:t>
+      </w:r>
+      <w:r>
+        <w:rPr>
+          <w:b/>
+          <w:bCs/>
+        </w:rPr>
+        <w:t>operador ternario</w:t>
       </w:r>
     </w:p>
     <w:p/>
     <w:p/>
+    <w:p>
+      <w:pPr>
+        <w:rPr>
+          <w:b/>
+          <w:bCs/>
+        </w:rPr>
+      </w:pPr>
+      <w:r>
+        <w:rPr>
+          <w:b/>
+          <w:bCs/>
+        </w:rPr>
+        <w:t>E026</w:t>
+      </w:r>
+    </w:p>
+    <w:p>
+      <w:r>
+        <w:t>Pedir una opción por pantalla y decir por pantalla si es “opción 1</w:t>
+      </w:r>
+      <w:proofErr w:type="gramStart"/>
+      <w:r>
+        <w:t>” ,</w:t>
+      </w:r>
+      <w:proofErr w:type="gramEnd"/>
+      <w:r>
+        <w:t xml:space="preserve"> “opción 2”, “opción 3 o 4”, “ninguna de las anteriores”. Utilizar un </w:t>
+      </w:r>
+      <w:r>
+        <w:rPr>
+          <w:b/>
+          <w:bCs/>
+        </w:rPr>
+        <w:t>match case</w:t>
+      </w:r>
+    </w:p>
+    <w:p/>
+    <w:p>
+      <w:pPr>
+        <w:rPr>
+          <w:b/>
+          <w:bCs/>
+        </w:rPr>
+      </w:pPr>
+      <w:r>
+        <w:rPr>
+          <w:b/>
+          <w:bCs/>
+        </w:rPr>
+        <w:t>E027</w:t>
+      </w:r>
+    </w:p>
+    <w:p>
+      <w:r>
+        <w:t>Solicitar un mes por pantalla y decir a que estación del año pertenece (del mes 1 al 3: invierno, del mes 4 al 6: primavera, del mes 7 al 9: verano y del mes 10 al 12: otoño)</w:t>
+      </w:r>
+    </w:p>
+    <w:p/>
+    <w:p>
+      <w:pPr>
+        <w:rPr>
+          <w:b/>
+          <w:bCs/>
+        </w:rPr>
+      </w:pPr>
+      <w:r>
+        <w:rPr>
+          <w:b/>
+          <w:bCs/>
+        </w:rPr>
+        <w:t>E02</w:t>
+      </w:r>
+      <w:r>
+        <w:rPr>
+          <w:b/>
+          <w:bCs/>
+        </w:rPr>
+        <w:t>8</w:t>
+      </w:r>
+    </w:p>
+    <w:p>
+      <w:r>
+        <w:t>Pedir una nota del 0 al 10 por teclado que puede tener decimales y transformarla en:</w:t>
+      </w:r>
+    </w:p>
+    <w:p>
+      <w:pPr>
+        <w:pStyle w:val="Prrafodelista"/>
+        <w:numPr>
+          <w:ilvl w:val="0"/>
+          <w:numId w:val="2"/>
+        </w:numPr>
+        <w:spacing w:after="0"/>
+      </w:pPr>
+      <w:r>
+        <w:t>Si está entre 9 y 10: imprimir una A</w:t>
+      </w:r>
+    </w:p>
+    <w:p>
+      <w:pPr>
+        <w:pStyle w:val="Prrafodelista"/>
+        <w:numPr>
+          <w:ilvl w:val="0"/>
+          <w:numId w:val="2"/>
+        </w:numPr>
+        <w:spacing w:after="0"/>
+      </w:pPr>
+      <w:r>
+        <w:t>Si está entre 8 y menor a 9: imprimir una B</w:t>
+      </w:r>
+    </w:p>
+    <w:p>
+      <w:pPr>
+        <w:pStyle w:val="Prrafodelista"/>
+        <w:numPr>
+          <w:ilvl w:val="0"/>
+          <w:numId w:val="2"/>
+        </w:numPr>
+        <w:spacing w:after="0"/>
+      </w:pPr>
+      <w:r>
+        <w:t>Si está entre 7 y menor a 8: imprimir una C</w:t>
+      </w:r>
+    </w:p>
+    <w:p>
+      <w:pPr>
+        <w:pStyle w:val="Prrafodelista"/>
+        <w:numPr>
+          <w:ilvl w:val="0"/>
+          <w:numId w:val="2"/>
+        </w:numPr>
+        <w:spacing w:after="0"/>
+      </w:pPr>
+      <w:r>
+        <w:t>Si está entre 6 y menor a 7: imprimir una D</w:t>
+      </w:r>
+    </w:p>
+    <w:p>
+      <w:pPr>
+        <w:pStyle w:val="Prrafodelista"/>
+        <w:numPr>
+          <w:ilvl w:val="0"/>
+          <w:numId w:val="2"/>
+        </w:numPr>
+        <w:spacing w:after="0"/>
+      </w:pPr>
+      <w:r>
+        <w:t>Si está entre 0 y menor a 6: imprimir una F</w:t>
+      </w:r>
+    </w:p>
+    <w:p>
+      <w:pPr>
+        <w:pStyle w:val="Prrafodelista"/>
+        <w:numPr>
+          <w:ilvl w:val="0"/>
+          <w:numId w:val="2"/>
+        </w:numPr>
+        <w:spacing w:after="0"/>
+      </w:pPr>
+      <w:r>
+        <w:t>C</w:t>
+      </w:r>
+      <w:r>
+        <w:t>ualquier otro valor debe imprimir: Valor incorrecto</w:t>
+      </w:r>
+    </w:p>
+    <w:p/>
+    <w:p>
+      <w:pPr>
+        <w:rPr>
+          <w:b/>
+          <w:bCs/>
+        </w:rPr>
+      </w:pPr>
+      <w:r>
+        <w:rPr>
+          <w:b/>
+          <w:bCs/>
+        </w:rPr>
+        <w:t>E02</w:t>
+      </w:r>
+      <w:r>
+        <w:rPr>
+          <w:b/>
+          <w:bCs/>
+        </w:rPr>
+        <w:t>9</w:t>
+      </w:r>
+    </w:p>
+    <w:p>
+      <w:r>
+        <w:t xml:space="preserve">Sacar por pantalla los números del 1 al 10. Utilizar un </w:t>
+      </w:r>
+      <w:proofErr w:type="spellStart"/>
+      <w:r>
+        <w:rPr>
+          <w:b/>
+          <w:bCs/>
+        </w:rPr>
+        <w:t>while</w:t>
+      </w:r>
+      <w:proofErr w:type="spellEnd"/>
+    </w:p>
+    <w:p/>
+    <w:p>
+      <w:pPr>
+        <w:rPr>
+          <w:b/>
+          <w:bCs/>
+        </w:rPr>
+      </w:pPr>
+      <w:r>
+        <w:rPr>
+          <w:b/>
+          <w:bCs/>
+        </w:rPr>
+        <w:t>E0</w:t>
+      </w:r>
+      <w:r>
+        <w:rPr>
+          <w:b/>
+          <w:bCs/>
+        </w:rPr>
+        <w:t>30</w:t>
+      </w:r>
+    </w:p>
+    <w:p>
+      <w:r>
+        <w:t>Pedir un número por pantalla y mostrar con un guion en medio todos los números desde el cero hasta ese valor introducido</w:t>
+      </w:r>
+      <w:r>
+        <w:t xml:space="preserve">. Utilizar un </w:t>
+      </w:r>
+      <w:proofErr w:type="spellStart"/>
+      <w:r>
+        <w:rPr>
+          <w:b/>
+          <w:bCs/>
+        </w:rPr>
+        <w:t>while</w:t>
+      </w:r>
+      <w:proofErr w:type="spellEnd"/>
+    </w:p>
+    <w:p/>
+    <w:p>
+      <w:pPr>
+        <w:rPr>
+          <w:b/>
+          <w:bCs/>
+        </w:rPr>
+      </w:pPr>
+      <w:r>
+        <w:rPr>
+          <w:b/>
+          <w:bCs/>
+        </w:rPr>
+        <w:t>E0</w:t>
+      </w:r>
+      <w:r>
+        <w:rPr>
+          <w:b/>
+          <w:bCs/>
+        </w:rPr>
+        <w:t>3</w:t>
+      </w:r>
+      <w:r>
+        <w:rPr>
+          <w:b/>
+          <w:bCs/>
+        </w:rPr>
+        <w:t>1</w:t>
+      </w:r>
+    </w:p>
+    <w:p>
+      <w:r>
+        <w:t xml:space="preserve">Pedir un número por pantalla y mostrar con un </w:t>
+      </w:r>
+      <w:r>
+        <w:t>asterisco</w:t>
+      </w:r>
+      <w:r>
+        <w:t xml:space="preserve"> en medio todos los números desde e</w:t>
+      </w:r>
+      <w:r>
+        <w:t>l número introducido hasta el</w:t>
+      </w:r>
+      <w:r>
+        <w:t xml:space="preserve"> cero. Utilizar un </w:t>
+      </w:r>
+      <w:proofErr w:type="spellStart"/>
+      <w:r>
+        <w:rPr>
+          <w:b/>
+          <w:bCs/>
+        </w:rPr>
+        <w:t>while</w:t>
+      </w:r>
+      <w:proofErr w:type="spellEnd"/>
+    </w:p>
+    <w:p/>
+    <w:p>
+      <w:pPr>
+        <w:rPr>
+          <w:b/>
+          <w:bCs/>
+        </w:rPr>
+      </w:pPr>
+      <w:r>
+        <w:rPr>
+          <w:b/>
+          <w:bCs/>
+        </w:rPr>
+        <w:t>E0</w:t>
+      </w:r>
+      <w:r>
+        <w:rPr>
+          <w:b/>
+          <w:bCs/>
+        </w:rPr>
+        <w:t>3</w:t>
+      </w:r>
+      <w:r>
+        <w:rPr>
+          <w:b/>
+          <w:bCs/>
+        </w:rPr>
+        <w:t>2</w:t>
+      </w:r>
+    </w:p>
+    <w:p>
+      <w:r>
+        <w:t xml:space="preserve">Imprimir por pantalla números desde el 0 al 10. Utilizar un </w:t>
+      </w:r>
+      <w:proofErr w:type="spellStart"/>
+      <w:r>
+        <w:rPr>
+          <w:b/>
+          <w:bCs/>
+        </w:rPr>
+        <w:t>for</w:t>
+      </w:r>
+      <w:proofErr w:type="spellEnd"/>
+    </w:p>
+    <w:p/>
+    <w:p>
+      <w:pPr>
+        <w:rPr>
+          <w:b/>
+          <w:bCs/>
+        </w:rPr>
+      </w:pPr>
+      <w:r>
+        <w:rPr>
+          <w:b/>
+          <w:bCs/>
+        </w:rPr>
+        <w:t>E0</w:t>
+      </w:r>
+      <w:r>
+        <w:rPr>
+          <w:b/>
+          <w:bCs/>
+        </w:rPr>
+        <w:t>3</w:t>
+      </w:r>
+      <w:r>
+        <w:rPr>
+          <w:b/>
+          <w:bCs/>
+        </w:rPr>
+        <w:t>3</w:t>
+      </w:r>
+    </w:p>
+    <w:p>
+      <w:r>
+        <w:t>Imprimir por pantalla números desde el</w:t>
+      </w:r>
+      <w:r>
+        <w:t xml:space="preserve"> 5</w:t>
+      </w:r>
+      <w:r>
+        <w:t xml:space="preserve"> al 1</w:t>
+      </w:r>
+      <w:r>
+        <w:t>5. Poner un guion entre los números mostrados</w:t>
+      </w:r>
+      <w:r>
+        <w:t xml:space="preserve">. Utilizar un </w:t>
+      </w:r>
+      <w:proofErr w:type="spellStart"/>
+      <w:r>
+        <w:rPr>
+          <w:b/>
+          <w:bCs/>
+        </w:rPr>
+        <w:t>for</w:t>
+      </w:r>
+      <w:proofErr w:type="spellEnd"/>
+    </w:p>
+    <w:p>
+      <w:pPr>
+        <w:rPr>
+          <w:b/>
+          <w:bCs/>
+        </w:rPr>
+      </w:pPr>
+    </w:p>
+    <w:p>
+      <w:pPr>
+        <w:rPr>
+          <w:b/>
+          <w:bCs/>
+        </w:rPr>
+      </w:pPr>
+      <w:r>
+        <w:rPr>
+          <w:b/>
+          <w:bCs/>
+        </w:rPr>
+        <w:t>E0</w:t>
+      </w:r>
+      <w:r>
+        <w:rPr>
+          <w:b/>
+          <w:bCs/>
+        </w:rPr>
+        <w:t>3</w:t>
+      </w:r>
+      <w:r>
+        <w:rPr>
+          <w:b/>
+          <w:bCs/>
+        </w:rPr>
+        <w:t>4</w:t>
+      </w:r>
+    </w:p>
+    <w:p>
+      <w:r>
+        <w:t>Imprimir por pantalla números desde el 5 al 15</w:t>
+      </w:r>
+      <w:r>
+        <w:t xml:space="preserve"> de dos en dos (5-7-9-11-13-15-)</w:t>
+      </w:r>
+      <w:r>
+        <w:t xml:space="preserve">. Poner un guion entre los números mostrados. Utilizar un </w:t>
+      </w:r>
+      <w:proofErr w:type="spellStart"/>
+      <w:r>
+        <w:rPr>
+          <w:b/>
+          <w:bCs/>
+        </w:rPr>
+        <w:t>for</w:t>
+      </w:r>
+      <w:proofErr w:type="spellEnd"/>
+    </w:p>
+    <w:p>
+      <w:pPr>
+        <w:rPr>
+          <w:b/>
+          <w:bCs/>
+        </w:rPr>
+      </w:pPr>
+    </w:p>
+    <w:p>
+      <w:pPr>
+        <w:rPr>
+          <w:b/>
+          <w:bCs/>
+        </w:rPr>
+      </w:pPr>
+      <w:r>
+        <w:rPr>
+          <w:b/>
+          <w:bCs/>
+        </w:rPr>
+        <w:t>E0</w:t>
+      </w:r>
+      <w:r>
+        <w:rPr>
+          <w:b/>
+          <w:bCs/>
+        </w:rPr>
+        <w:t>3</w:t>
+      </w:r>
+      <w:r>
+        <w:rPr>
+          <w:b/>
+          <w:bCs/>
+        </w:rPr>
+        <w:t>5</w:t>
+      </w:r>
+    </w:p>
+    <w:p>
+      <w:r>
+        <w:t xml:space="preserve">Pedir un número por pantalla y sacar por pantalla desde ese número hasta el 1. Utilizar un </w:t>
+      </w:r>
+      <w:proofErr w:type="spellStart"/>
+      <w:r>
+        <w:rPr>
+          <w:b/>
+          <w:bCs/>
+        </w:rPr>
+        <w:t>for</w:t>
+      </w:r>
+      <w:proofErr w:type="spellEnd"/>
+    </w:p>
+    <w:p/>
+    <w:p>
+      <w:pPr>
+        <w:rPr>
+          <w:b/>
+          <w:bCs/>
+        </w:rPr>
+      </w:pPr>
+      <w:r>
+        <w:rPr>
+          <w:b/>
+          <w:bCs/>
+        </w:rPr>
+        <w:t>E0</w:t>
+      </w:r>
+      <w:r>
+        <w:rPr>
+          <w:b/>
+          <w:bCs/>
+        </w:rPr>
+        <w:t>3</w:t>
+      </w:r>
+      <w:r>
+        <w:rPr>
+          <w:b/>
+          <w:bCs/>
+        </w:rPr>
+        <w:t>6</w:t>
+      </w:r>
+    </w:p>
+    <w:p>
+      <w:r>
+        <w:t>Pedir un</w:t>
+      </w:r>
+      <w:r>
+        <w:t>a palabra por teclado y sacar por pantalla letra a letra</w:t>
+      </w:r>
+      <w:r>
+        <w:t xml:space="preserve">. Utilizar un </w:t>
+      </w:r>
+      <w:proofErr w:type="spellStart"/>
+      <w:r>
+        <w:rPr>
+          <w:b/>
+          <w:bCs/>
+        </w:rPr>
+        <w:t>for</w:t>
+      </w:r>
+      <w:proofErr w:type="spellEnd"/>
+    </w:p>
+    <w:p/>
+    <w:p>
+      <w:pPr>
+        <w:rPr>
+          <w:b/>
+          <w:bCs/>
+        </w:rPr>
+      </w:pPr>
+      <w:r>
+        <w:rPr>
+          <w:b/>
+          <w:bCs/>
+        </w:rPr>
+        <w:t>E0</w:t>
+      </w:r>
+      <w:r>
+        <w:rPr>
+          <w:b/>
+          <w:bCs/>
+        </w:rPr>
+        <w:t>3</w:t>
+      </w:r>
+      <w:r>
+        <w:rPr>
+          <w:b/>
+          <w:bCs/>
+        </w:rPr>
+        <w:t>7</w:t>
+      </w:r>
+    </w:p>
+    <w:p>
+      <w:r>
+        <w:t>Pedir una palabra por teclado y sacar por pantalla letra a letra</w:t>
+      </w:r>
+      <w:r>
+        <w:t xml:space="preserve"> hasta que aparezca la letra o</w:t>
+      </w:r>
+      <w:r>
+        <w:t xml:space="preserve">. Utilizar un </w:t>
+      </w:r>
+      <w:proofErr w:type="spellStart"/>
+      <w:r>
+        <w:rPr>
+          <w:b/>
+          <w:bCs/>
+        </w:rPr>
+        <w:t>for</w:t>
+      </w:r>
+      <w:proofErr w:type="spellEnd"/>
+      <w:r>
+        <w:rPr>
+          <w:b/>
+          <w:bCs/>
+        </w:rPr>
+        <w:t xml:space="preserve"> y break</w:t>
+      </w:r>
+    </w:p>
+    <w:p>
+      <w:pPr>
+        <w:rPr>
+          <w:b/>
+          <w:bCs/>
+        </w:rPr>
+      </w:pPr>
+    </w:p>
+    <w:p>
+      <w:pPr>
+        <w:rPr>
+          <w:b/>
+          <w:bCs/>
+        </w:rPr>
+      </w:pPr>
+      <w:r>
+        <w:rPr>
+          <w:b/>
+          <w:bCs/>
+        </w:rPr>
+        <w:t>E0</w:t>
+      </w:r>
+      <w:r>
+        <w:rPr>
+          <w:b/>
+          <w:bCs/>
+        </w:rPr>
+        <w:t>3</w:t>
+      </w:r>
+      <w:r>
+        <w:rPr>
+          <w:b/>
+          <w:bCs/>
+        </w:rPr>
+        <w:t>8</w:t>
+      </w:r>
+    </w:p>
+    <w:p>
+      <w:r>
+        <w:t>Escribir un programa que pida al usuario un número entero positivo y muestre por pantalla la suma de todos los números desde 1 hasta ese número.</w:t>
+      </w:r>
+    </w:p>
+    <w:p/>
+    <w:p>
+      <w:pPr>
+        <w:rPr>
+          <w:b/>
+          <w:bCs/>
+        </w:rPr>
+      </w:pPr>
+      <w:r>
+        <w:rPr>
+          <w:b/>
+          <w:bCs/>
+        </w:rPr>
+        <w:t>E0</w:t>
+      </w:r>
+      <w:r>
+        <w:rPr>
+          <w:b/>
+          <w:bCs/>
+        </w:rPr>
+        <w:t>3</w:t>
+      </w:r>
+      <w:r>
+        <w:rPr>
+          <w:b/>
+          <w:bCs/>
+        </w:rPr>
+        <w:t>9</w:t>
+      </w:r>
+    </w:p>
+    <w:p>
+      <w:r>
+        <w:t>Escribir un programa que pida al usuario dos números enteros positivos y muestre por pantalla la tabla de multiplicar del primer número hasta el segundo número.</w:t>
+      </w:r>
+    </w:p>
+    <w:p>
+      <w:pPr>
+        <w:rPr>
+          <w:b/>
+          <w:bCs/>
+        </w:rPr>
+      </w:pPr>
+    </w:p>
+    <w:p>
+      <w:pPr>
+        <w:rPr>
+          <w:b/>
+          <w:bCs/>
+        </w:rPr>
+      </w:pPr>
+      <w:r>
+        <w:rPr>
+          <w:b/>
+          <w:bCs/>
+        </w:rPr>
+        <w:t>E0</w:t>
+      </w:r>
+      <w:r>
+        <w:rPr>
+          <w:b/>
+          <w:bCs/>
+        </w:rPr>
+        <w:t>40</w:t>
+      </w:r>
+    </w:p>
+    <w:p>
+      <w:r>
+        <w:t>Escribir un programa que simule un juego de adivinanzas. El programa debe generar un número aleatorio entre 1 y 100 y el usuario debe intentar adivinarlo. El programa debe dar pistas al usuario sobre si su suposición es mayor o menor que el número aleatorio. Al final debe mostrar en cuantos intentos lo has conseguido adivinar.</w:t>
+      </w:r>
+    </w:p>
+    <w:p>
+      <w:r>
+        <w:t>Generar un número aleatorio del 1 al 100</w:t>
+      </w:r>
+    </w:p>
+    <w:p>
+      <w:proofErr w:type="spellStart"/>
+      <w:r>
+        <w:t>import</w:t>
+      </w:r>
+      <w:proofErr w:type="spellEnd"/>
+      <w:r>
+        <w:t xml:space="preserve"> </w:t>
+      </w:r>
+      <w:proofErr w:type="spellStart"/>
+      <w:r>
+        <w:t>random</w:t>
+      </w:r>
+      <w:proofErr w:type="spellEnd"/>
+    </w:p>
+    <w:p>
+      <w:proofErr w:type="spellStart"/>
+      <w:r>
+        <w:t>numero_aleatorio</w:t>
+      </w:r>
+      <w:proofErr w:type="spellEnd"/>
+      <w:r>
+        <w:t xml:space="preserve"> = </w:t>
+      </w:r>
+      <w:proofErr w:type="spellStart"/>
+      <w:proofErr w:type="gramStart"/>
+      <w:r>
+        <w:t>random.randint</w:t>
+      </w:r>
+      <w:proofErr w:type="spellEnd"/>
+      <w:proofErr w:type="gramEnd"/>
+      <w:r>
+        <w:t>(1, 100)</w:t>
+      </w:r>
+    </w:p>
+    <w:p/>
+    <w:p>
+      <w:pPr>
+        <w:rPr>
+          <w:b/>
+          <w:bCs/>
+        </w:rPr>
+      </w:pPr>
+      <w:r>
+        <w:rPr>
+          <w:b/>
+          <w:bCs/>
+        </w:rPr>
+        <w:t>E041</w:t>
+      </w:r>
+    </w:p>
+    <w:p>
+      <w:r>
+        <w:t>Escribir un programa que imprima la suma de los números pares del 1 al 100.</w:t>
+      </w:r>
+    </w:p>
+    <w:p>
+      <w:pPr>
+        <w:rPr>
+          <w:b/>
+          <w:bCs/>
+        </w:rPr>
+      </w:pPr>
+      <w:r>
+        <w:rPr>
+          <w:b/>
+          <w:bCs/>
+        </w:rPr>
+        <w:t>E042</w:t>
+      </w:r>
+    </w:p>
+    <w:p>
+      <w:r>
+        <w:t>Escribir un programa que pida al usuario una cadena de caracteres y luego imprima la cadena al revés.</w:t>
+      </w:r>
+    </w:p>
+    <w:p>
+      <w:proofErr w:type="spellStart"/>
+      <w:r>
+        <w:t>len</w:t>
+      </w:r>
+      <w:proofErr w:type="spellEnd"/>
+      <w:r>
+        <w:t>(cadena): cantidad de caracteres de una cadena</w:t>
+      </w:r>
+    </w:p>
+    <w:p/>
+    <w:p>
+      <w:pPr>
+        <w:rPr>
+          <w:b/>
+          <w:bCs/>
+        </w:rPr>
+      </w:pPr>
+      <w:r>
+        <w:rPr>
+          <w:b/>
+          <w:bCs/>
+        </w:rPr>
+        <w:t>E043</w:t>
+      </w:r>
+    </w:p>
+    <w:p>
+      <w:r>
+        <w:t>Escribir un programa que imprima una tabla de multiplicar del 1 al 10.</w:t>
+      </w:r>
+    </w:p>
+    <w:p/>
+    <w:p>
+      <w:pPr>
+        <w:rPr>
+          <w:b/>
+          <w:bCs/>
+        </w:rPr>
+      </w:pPr>
+      <w:r>
+        <w:rPr>
+          <w:b/>
+          <w:bCs/>
+        </w:rPr>
+        <w:t>E044</w:t>
+      </w:r>
+    </w:p>
+    <w:p>
+      <w:r>
+        <w:t>Solicitar un número y escribir una pirámide de números hasta ese número.</w:t>
+      </w:r>
+    </w:p>
+    <w:p>
+      <w:r>
+        <w:t>Introduce la altura del triángulo: 6</w:t>
+      </w:r>
+    </w:p>
+    <w:p>
+      <w:r>
+        <w:t xml:space="preserve">     1 </w:t>
+      </w:r>
+    </w:p>
+    <w:p>
+      <w:r>
+        <w:t xml:space="preserve">    1 2 </w:t>
+      </w:r>
+    </w:p>
+    <w:p>
+      <w:r>
+        <w:t xml:space="preserve">   1 2 3 </w:t>
+      </w:r>
+    </w:p>
+    <w:p>
+      <w:r>
+        <w:t xml:space="preserve">  1 2 3 4 </w:t>
+      </w:r>
+    </w:p>
+    <w:p>
+      <w:r>
+        <w:t xml:space="preserve"> 1 2 3 4 5 </w:t>
+      </w:r>
+    </w:p>
+    <w:p>
+      <w:r>
+        <w:t>1 2 3 4 5 6</w:t>
+      </w:r>
+    </w:p>
     <w:p/>
     <w:p/>
     <w:p>
@@ -739,8 +2199,124 @@
       </w:rPr>
     </w:lvl>
   </w:abstractNum>
+  <w:abstractNum w:abstractNumId="1" w15:restartNumberingAfterBreak="0">
+    <w:nsid w:val="42AB648B"/>
+    <w:multiLevelType w:val="hybridMultilevel"/>
+    <w:tmpl w:val="C6C858F8"/>
+    <w:lvl w:ilvl="0" w:tplc="0C0A0001">
+      <w:start w:val="1"/>
+      <w:numFmt w:val="bullet"/>
+      <w:lvlText w:val=""/>
+      <w:lvlJc w:val="left"/>
+      <w:pPr>
+        <w:ind w:left="720" w:hanging="360"/>
+      </w:pPr>
+      <w:rPr>
+        <w:rFonts w:ascii="Symbol" w:hAnsi="Symbol" w:hint="default"/>
+      </w:rPr>
+    </w:lvl>
+    <w:lvl w:ilvl="1" w:tplc="0C0A0003" w:tentative="1">
+      <w:start w:val="1"/>
+      <w:numFmt w:val="bullet"/>
+      <w:lvlText w:val="o"/>
+      <w:lvlJc w:val="left"/>
+      <w:pPr>
+        <w:ind w:left="1440" w:hanging="360"/>
+      </w:pPr>
+      <w:rPr>
+        <w:rFonts w:ascii="Courier New" w:hAnsi="Courier New" w:cs="Courier New" w:hint="default"/>
+      </w:rPr>
+    </w:lvl>
+    <w:lvl w:ilvl="2" w:tplc="0C0A0005" w:tentative="1">
+      <w:start w:val="1"/>
+      <w:numFmt w:val="bullet"/>
+      <w:lvlText w:val=""/>
+      <w:lvlJc w:val="left"/>
+      <w:pPr>
+        <w:ind w:left="2160" w:hanging="360"/>
+      </w:pPr>
+      <w:rPr>
+        <w:rFonts w:ascii="Wingdings" w:hAnsi="Wingdings" w:hint="default"/>
+      </w:rPr>
+    </w:lvl>
+    <w:lvl w:ilvl="3" w:tplc="0C0A0001" w:tentative="1">
+      <w:start w:val="1"/>
+      <w:numFmt w:val="bullet"/>
+      <w:lvlText w:val=""/>
+      <w:lvlJc w:val="left"/>
+      <w:pPr>
+        <w:ind w:left="2880" w:hanging="360"/>
+      </w:pPr>
+      <w:rPr>
+        <w:rFonts w:ascii="Symbol" w:hAnsi="Symbol" w:hint="default"/>
+      </w:rPr>
+    </w:lvl>
+    <w:lvl w:ilvl="4" w:tplc="0C0A0003" w:tentative="1">
+      <w:start w:val="1"/>
+      <w:numFmt w:val="bullet"/>
+      <w:lvlText w:val="o"/>
+      <w:lvlJc w:val="left"/>
+      <w:pPr>
+        <w:ind w:left="3600" w:hanging="360"/>
+      </w:pPr>
+      <w:rPr>
+        <w:rFonts w:ascii="Courier New" w:hAnsi="Courier New" w:cs="Courier New" w:hint="default"/>
+      </w:rPr>
+    </w:lvl>
+    <w:lvl w:ilvl="5" w:tplc="0C0A0005" w:tentative="1">
+      <w:start w:val="1"/>
+      <w:numFmt w:val="bullet"/>
+      <w:lvlText w:val=""/>
+      <w:lvlJc w:val="left"/>
+      <w:pPr>
+        <w:ind w:left="4320" w:hanging="360"/>
+      </w:pPr>
+      <w:rPr>
+        <w:rFonts w:ascii="Wingdings" w:hAnsi="Wingdings" w:hint="default"/>
+      </w:rPr>
+    </w:lvl>
+    <w:lvl w:ilvl="6" w:tplc="0C0A0001" w:tentative="1">
+      <w:start w:val="1"/>
+      <w:numFmt w:val="bullet"/>
+      <w:lvlText w:val=""/>
+      <w:lvlJc w:val="left"/>
+      <w:pPr>
+        <w:ind w:left="5040" w:hanging="360"/>
+      </w:pPr>
+      <w:rPr>
+        <w:rFonts w:ascii="Symbol" w:hAnsi="Symbol" w:hint="default"/>
+      </w:rPr>
+    </w:lvl>
+    <w:lvl w:ilvl="7" w:tplc="0C0A0003" w:tentative="1">
+      <w:start w:val="1"/>
+      <w:numFmt w:val="bullet"/>
+      <w:lvlText w:val="o"/>
+      <w:lvlJc w:val="left"/>
+      <w:pPr>
+        <w:ind w:left="5760" w:hanging="360"/>
+      </w:pPr>
+      <w:rPr>
+        <w:rFonts w:ascii="Courier New" w:hAnsi="Courier New" w:cs="Courier New" w:hint="default"/>
+      </w:rPr>
+    </w:lvl>
+    <w:lvl w:ilvl="8" w:tplc="0C0A0005" w:tentative="1">
+      <w:start w:val="1"/>
+      <w:numFmt w:val="bullet"/>
+      <w:lvlText w:val=""/>
+      <w:lvlJc w:val="left"/>
+      <w:pPr>
+        <w:ind w:left="6480" w:hanging="360"/>
+      </w:pPr>
+      <w:rPr>
+        <w:rFonts w:ascii="Wingdings" w:hAnsi="Wingdings" w:hint="default"/>
+      </w:rPr>
+    </w:lvl>
+  </w:abstractNum>
   <w:num w:numId="1" w16cid:durableId="585530255">
     <w:abstractNumId w:val="0"/>
+  </w:num>
+  <w:num w:numId="2" w16cid:durableId="174006268">
+    <w:abstractNumId w:val="1"/>
   </w:num>
 </w:numbering>
 </file>

</xml_diff>